<commit_message>
Código refactorizado y funcional. Listo para salir a la cancha.
</commit_message>
<xml_diff>
--- a/MEJORAS.docx
+++ b/MEJORAS.docx
@@ -116,7 +116,7 @@
     <w:p>
       <w:r>
         <w:pict w14:anchorId="0361143A">
-          <v:rect id="_x0000_i1079" style="width:0;height:1.5pt" o:hralign="center" o:hrstd="t" o:hr="t" fillcolor="#a0a0a0" stroked="f"/>
+          <v:rect id="_x0000_i1025" style="width:0;height:1.5pt" o:hralign="center" o:hrstd="t" o:hr="t" fillcolor="#a0a0a0" stroked="f"/>
         </w:pict>
       </w:r>
     </w:p>
@@ -211,7 +211,7 @@
     <w:p>
       <w:r>
         <w:pict w14:anchorId="3E51B55C">
-          <v:rect id="_x0000_i1080" style="width:0;height:1.5pt" o:hralign="center" o:hrstd="t" o:hr="t" fillcolor="#a0a0a0" stroked="f"/>
+          <v:rect id="_x0000_i1026" style="width:0;height:1.5pt" o:hralign="center" o:hrstd="t" o:hr="t" fillcolor="#a0a0a0" stroked="f"/>
         </w:pict>
       </w:r>
     </w:p>
@@ -295,7 +295,7 @@
     <w:p>
       <w:r>
         <w:pict w14:anchorId="5FA75E6A">
-          <v:rect id="_x0000_i1081" style="width:0;height:1.5pt" o:hralign="center" o:hrstd="t" o:hr="t" fillcolor="#a0a0a0" stroked="f"/>
+          <v:rect id="_x0000_i1027" style="width:0;height:1.5pt" o:hralign="center" o:hrstd="t" o:hr="t" fillcolor="#a0a0a0" stroked="f"/>
         </w:pict>
       </w:r>
     </w:p>
@@ -347,7 +347,7 @@
     <w:p>
       <w:r>
         <w:pict w14:anchorId="32DDFA1A">
-          <v:rect id="_x0000_i1082" style="width:0;height:1.5pt" o:hralign="center" o:hrstd="t" o:hr="t" fillcolor="#a0a0a0" stroked="f"/>
+          <v:rect id="_x0000_i1028" style="width:0;height:1.5pt" o:hralign="center" o:hrstd="t" o:hr="t" fillcolor="#a0a0a0" stroked="f"/>
         </w:pict>
       </w:r>
     </w:p>
@@ -428,7 +428,7 @@
     <w:p>
       <w:r>
         <w:pict w14:anchorId="08D07903">
-          <v:rect id="_x0000_i1083" style="width:0;height:1.5pt" o:hralign="center" o:hrstd="t" o:hr="t" fillcolor="#a0a0a0" stroked="f"/>
+          <v:rect id="_x0000_i1029" style="width:0;height:1.5pt" o:hralign="center" o:hrstd="t" o:hr="t" fillcolor="#a0a0a0" stroked="f"/>
         </w:pict>
       </w:r>
     </w:p>
@@ -489,7 +489,7 @@
       <w:r>
         <w:lastRenderedPageBreak/>
         <w:pict w14:anchorId="40BF1918">
-          <v:rect id="_x0000_i1084" style="width:0;height:1.5pt" o:hralign="center" o:hrstd="t" o:hr="t" fillcolor="#a0a0a0" stroked="f"/>
+          <v:rect id="_x0000_i1030" style="width:0;height:1.5pt" o:hralign="center" o:hrstd="t" o:hr="t" fillcolor="#a0a0a0" stroked="f"/>
         </w:pict>
       </w:r>
     </w:p>
@@ -533,7 +533,7 @@
     <w:p>
       <w:r>
         <w:pict w14:anchorId="7E327F9D">
-          <v:rect id="_x0000_i1085" style="width:0;height:1.5pt" o:hralign="center" o:hrstd="t" o:hr="t" fillcolor="#a0a0a0" stroked="f"/>
+          <v:rect id="_x0000_i1031" style="width:0;height:1.5pt" o:hralign="center" o:hrstd="t" o:hr="t" fillcolor="#a0a0a0" stroked="f"/>
         </w:pict>
       </w:r>
     </w:p>
@@ -585,7 +585,7 @@
     <w:p>
       <w:r>
         <w:pict w14:anchorId="72569854">
-          <v:rect id="_x0000_i1086" style="width:0;height:1.5pt" o:hralign="center" o:hrstd="t" o:hr="t" fillcolor="#a0a0a0" stroked="f"/>
+          <v:rect id="_x0000_i1032" style="width:0;height:1.5pt" o:hralign="center" o:hrstd="t" o:hr="t" fillcolor="#a0a0a0" stroked="f"/>
         </w:pict>
       </w:r>
     </w:p>
@@ -691,7 +691,7 @@
     <w:p>
       <w:r>
         <w:pict w14:anchorId="7F1EB6BD">
-          <v:rect id="_x0000_i1087" style="width:0;height:1.5pt" o:hralign="center" o:hrstd="t" o:hr="t" fillcolor="#a0a0a0" stroked="f"/>
+          <v:rect id="_x0000_i1033" style="width:0;height:1.5pt" o:hralign="center" o:hrstd="t" o:hr="t" fillcolor="#a0a0a0" stroked="f"/>
         </w:pict>
       </w:r>
     </w:p>
@@ -762,6 +762,8 @@
         <w:t>Documentar instalación y uso para otros proyectos.</w:t>
       </w:r>
     </w:p>
+    <w:p/>
+    <w:p/>
     <w:p/>
     <w:sectPr>
       <w:pgSz w:w="11906" w:h="16838"/>
@@ -3214,6 +3216,19 @@
       <w:spacing w:val="5"/>
     </w:rPr>
   </w:style>
+  <w:style w:type="paragraph" w:styleId="NormalWeb">
+    <w:name w:val="Normal (Web)"/>
+    <w:basedOn w:val="Normal"/>
+    <w:uiPriority w:val="99"/>
+    <w:semiHidden/>
+    <w:unhideWhenUsed/>
+    <w:rsid w:val="007C0405"/>
+    <w:rPr>
+      <w:rFonts w:ascii="Times New Roman" w:hAnsi="Times New Roman" w:cs="Times New Roman"/>
+      <w:sz w:val="24"/>
+      <w:szCs w:val="24"/>
+    </w:rPr>
+  </w:style>
 </w:styles>
 </file>
 

</xml_diff>